<commit_message>
vault backup: 2024-11-03 19:41:03
</commit_message>
<xml_diff>
--- a/Centennial/Term 1/COMM College Communications 2/Argument Essay Writings/Lucas_Vandermaarel_Argument_Essay_annotated_bibliography.docx
+++ b/Centennial/Term 1/COMM College Communications 2/Argument Essay Writings/Lucas_Vandermaarel_Argument_Essay_annotated_bibliography.docx
@@ -33,7 +33,25 @@
         <w:rPr>
           <w:b/>
         </w:rPr>
-        <w:t>Assignment: Annota</w:t>
+        <w:t xml:space="preserve">Assignment: </w:t>
+      </w:r>
+      <w:r>
+        <w:rPr>
+          <w:b/>
+        </w:rPr>
+        <w:t>Pre-Drafting Assignment Two</w:t>
+      </w:r>
+      <w:r>
+        <w:rPr>
+          <w:b/>
+        </w:rPr>
+        <w:t xml:space="preserve"> - </w:t>
+      </w:r>
+      <w:r>
+        <w:rPr>
+          <w:b/>
+        </w:rPr>
+        <w:t>Annota</w:t>
       </w:r>
       <w:r>
         <w:rPr>
@@ -229,21 +247,7 @@
         <w:rPr>
           <w:rFonts w:cstheme="minorHAnsi"/>
         </w:rPr>
-        <w:t xml:space="preserve">S., </w:t>
-      </w:r>
-      <w:proofErr w:type="spellStart"/>
-      <w:r>
-        <w:rPr>
-          <w:rFonts w:cstheme="minorHAnsi"/>
-        </w:rPr>
-        <w:t>Matook</w:t>
-      </w:r>
-      <w:proofErr w:type="spellEnd"/>
-      <w:r>
-        <w:rPr>
-          <w:rFonts w:cstheme="minorHAnsi"/>
-        </w:rPr>
-        <w:t xml:space="preserve"> S.</w:t>
+        <w:t>S., Matook S.</w:t>
       </w:r>
       <w:r>
         <w:rPr>
@@ -350,23 +354,7 @@
           <w:rFonts w:eastAsia="Times New Roman"/>
           <w:lang w:val="en-CA"/>
         </w:rPr>
-        <w:t xml:space="preserve">Butler and </w:t>
-      </w:r>
-      <w:proofErr w:type="spellStart"/>
-      <w:r>
-        <w:rPr>
-          <w:rFonts w:eastAsia="Times New Roman"/>
-          <w:lang w:val="en-CA"/>
-        </w:rPr>
-        <w:t>Mattok</w:t>
-      </w:r>
-      <w:proofErr w:type="spellEnd"/>
-      <w:r>
-        <w:rPr>
-          <w:rFonts w:eastAsia="Times New Roman"/>
-          <w:lang w:val="en-CA"/>
-        </w:rPr>
-        <w:t xml:space="preserve"> explore the ways social media </w:t>
+        <w:t xml:space="preserve">Butler and Mattok explore the ways social media </w:t>
       </w:r>
       <w:r>
         <w:rPr>
@@ -493,6 +481,13 @@
           <w:lang w:val="en-CA"/>
         </w:rPr>
         <w:t>social media has on different relationship stages such as the formation, maintenance, and dissolvement.</w:t>
+      </w:r>
+      <w:r>
+        <w:rPr>
+          <w:rFonts w:eastAsia="Times New Roman"/>
+          <w:lang w:val="en-CA"/>
+        </w:rPr>
+        <w:t xml:space="preserve"> Steinsbekk et al. argue that social media is complex in relation to adolescent socialization, but it may stimulate offline connections rather than diminish them.</w:t>
       </w:r>
     </w:p>
     <w:p>
@@ -521,7 +516,16 @@
           <w:rFonts w:cstheme="minorHAnsi"/>
         </w:rPr>
       </w:pPr>
-      <w:proofErr w:type="spellStart"/>
+    </w:p>
+    <w:p>
+      <w:pPr>
+        <w:ind w:left="720" w:hanging="720"/>
+        <w:contextualSpacing/>
+        <w:jc w:val="left"/>
+        <w:rPr>
+          <w:rFonts w:cstheme="minorHAnsi"/>
+        </w:rPr>
+      </w:pPr>
       <w:r>
         <w:rPr>
           <w:rFonts w:eastAsia="Times New Roman"/>
@@ -529,7 +533,6 @@
         </w:rPr>
         <w:t>Steinsbekk</w:t>
       </w:r>
-      <w:proofErr w:type="spellEnd"/>
       <w:r>
         <w:rPr>
           <w:rFonts w:cstheme="minorHAnsi"/>
@@ -596,21 +599,12 @@
         </w:rPr>
         <w:t xml:space="preserve">J., </w:t>
       </w:r>
-      <w:proofErr w:type="spellStart"/>
-      <w:r>
-        <w:rPr>
-          <w:rFonts w:eastAsia="Times New Roman"/>
-          <w:lang w:val="en-CA"/>
-        </w:rPr>
-        <w:t>Wichstrøm</w:t>
-      </w:r>
-      <w:proofErr w:type="spellEnd"/>
-      <w:r>
-        <w:rPr>
-          <w:rFonts w:eastAsia="Times New Roman"/>
-          <w:lang w:val="en-CA"/>
-        </w:rPr>
-        <w:t xml:space="preserve">, </w:t>
+      <w:r>
+        <w:rPr>
+          <w:rFonts w:eastAsia="Times New Roman"/>
+          <w:lang w:val="en-CA"/>
+        </w:rPr>
+        <w:t xml:space="preserve">Wichstrøm, </w:t>
       </w:r>
       <w:r>
         <w:rPr>
@@ -728,46 +722,6 @@
           <w:rFonts w:cstheme="minorHAnsi"/>
         </w:rPr>
         <w:tab/>
-      </w:r>
-    </w:p>
-    <w:p>
-      <w:pPr>
-        <w:ind w:left="720" w:hanging="720"/>
-        <w:contextualSpacing/>
-        <w:jc w:val="left"/>
-        <w:rPr>
-          <w:rFonts w:cstheme="minorHAnsi"/>
-        </w:rPr>
-      </w:pPr>
-      <w:r>
-        <w:rPr>
-          <w:rFonts w:cstheme="minorHAnsi"/>
-        </w:rPr>
-        <w:tab/>
-      </w:r>
-      <w:r>
-        <w:rPr>
-          <w:rFonts w:cstheme="minorHAnsi"/>
-        </w:rPr>
-        <w:t>This study investigates the effects of social media on social skills and offline friendships, specifically on adolescents.</w:t>
-      </w:r>
-      <w:r>
-        <w:rPr>
-          <w:rFonts w:cstheme="minorHAnsi"/>
-        </w:rPr>
-        <w:t xml:space="preserve"> Their data is based on a group of people aged 10 to 18. The researchers analyze</w:t>
-      </w:r>
-      <w:r>
-        <w:rPr>
-          <w:rFonts w:cstheme="minorHAnsi"/>
-        </w:rPr>
-        <w:t xml:space="preserve"> whether increased social media usage can be used to predict levels of social competence and how often they will seek offline interactions with friends.</w:t>
-      </w:r>
-      <w:r>
-        <w:rPr>
-          <w:rFonts w:cstheme="minorHAnsi"/>
-        </w:rPr>
-        <w:t xml:space="preserve"> </w:t>
       </w:r>
     </w:p>
     <w:p>
@@ -786,6 +740,48 @@
         <w:lastRenderedPageBreak/>
         <w:tab/>
       </w:r>
+      <w:r>
+        <w:rPr>
+          <w:rFonts w:cstheme="minorHAnsi"/>
+        </w:rPr>
+        <w:t>This study investigates the effects of social media on social skills and offline friendships, specifically on adolescents.</w:t>
+      </w:r>
+      <w:r>
+        <w:rPr>
+          <w:rFonts w:cstheme="minorHAnsi"/>
+        </w:rPr>
+        <w:t xml:space="preserve"> Their data is based on a group of people aged 10 to 18. The researchers analyze</w:t>
+      </w:r>
+      <w:r>
+        <w:rPr>
+          <w:rFonts w:cstheme="minorHAnsi"/>
+        </w:rPr>
+        <w:t xml:space="preserve"> whether increased social media usage can be used to predict levels of social competence and how often they will seek offline interactions with friends.</w:t>
+      </w:r>
+      <w:r>
+        <w:rPr>
+          <w:rFonts w:cstheme="minorHAnsi"/>
+        </w:rPr>
+        <w:t xml:space="preserve"> </w:t>
+      </w:r>
+      <w:r>
+        <w:rPr>
+          <w:rFonts w:cstheme="minorHAnsi"/>
+        </w:rPr>
+        <w:t>The findings show that social media does not hinder social skill development overall but does in a specific type of adolescent. One with higher social anxiety may experience a slight reduction in social skills when they use social media a lot.</w:t>
+      </w:r>
+      <w:r>
+        <w:rPr>
+          <w:rFonts w:cstheme="minorHAnsi"/>
+        </w:rPr>
+        <w:t xml:space="preserve"> They have also found that offline interactions may be supported by increased social media usage.</w:t>
+      </w:r>
+      <w:r>
+        <w:rPr>
+          <w:rFonts w:cstheme="minorHAnsi"/>
+        </w:rPr>
+        <w:t xml:space="preserve"> However, this varies based on individual traits.</w:t>
+      </w:r>
     </w:p>
     <w:p>
       <w:pPr>
@@ -796,12 +792,6 @@
           <w:rFonts w:cstheme="minorHAnsi"/>
         </w:rPr>
       </w:pPr>
-      <w:r>
-        <w:rPr>
-          <w:rFonts w:cstheme="minorHAnsi"/>
-        </w:rPr>
-        <w:tab/>
-      </w:r>
     </w:p>
     <w:p>
       <w:pPr>

</xml_diff>